<commit_message>
updated report file to section 4.2
</commit_message>
<xml_diff>
--- a/7COM1079_Final_report_GpA28.docx
+++ b/7COM1079_Final_report_GpA28.docx
@@ -314,35 +314,13 @@
         <w:rPr>
           <w:rFonts w:ascii="Times New Roman" w:eastAsia="Times New Roman" w:hAnsi="Times New Roman" w:cs="Times New Roman"/>
         </w:rPr>
-        <w:t xml:space="preserve">A Comparison of Mean </w:t>
-      </w:r>
-      <w:proofErr w:type="gramStart"/>
-      <w:r>
-        <w:rPr>
-          <w:rFonts w:ascii="Times New Roman" w:eastAsia="Times New Roman" w:hAnsi="Times New Roman" w:cs="Times New Roman"/>
-        </w:rPr>
-        <w:t>CWUR</w:t>
-      </w:r>
-      <w:r>
-        <w:rPr>
-          <w:rFonts w:ascii="Times New Roman" w:eastAsia="Times New Roman" w:hAnsi="Times New Roman" w:cs="Times New Roman"/>
-        </w:rPr>
-        <w:t xml:space="preserve">( </w:t>
-      </w:r>
-      <w:proofErr w:type="spellStart"/>
-      <w:r>
-        <w:rPr>
-          <w:rFonts w:ascii="Times New Roman" w:eastAsia="Times New Roman" w:hAnsi="Times New Roman" w:cs="Times New Roman"/>
-        </w:rPr>
-        <w:t>Center</w:t>
-      </w:r>
-      <w:proofErr w:type="spellEnd"/>
-      <w:proofErr w:type="gramEnd"/>
-      <w:r>
-        <w:rPr>
-          <w:rFonts w:ascii="Times New Roman" w:eastAsia="Times New Roman" w:hAnsi="Times New Roman" w:cs="Times New Roman"/>
-        </w:rPr>
-        <w:t xml:space="preserve"> for World University Rankings)</w:t>
+        <w:t>A Comparison of Mean CWUR</w:t>
+      </w:r>
+      <w:r>
+        <w:rPr>
+          <w:rFonts w:ascii="Times New Roman" w:eastAsia="Times New Roman" w:hAnsi="Times New Roman" w:cs="Times New Roman"/>
+        </w:rPr>
+        <w:t>( Center for World University Rankings)</w:t>
       </w:r>
       <w:r>
         <w:rPr>
@@ -1814,55 +1792,13 @@
         <w:rPr>
           <w:rFonts w:ascii="Times New Roman" w:eastAsia="Times New Roman" w:hAnsi="Times New Roman" w:cs="Times New Roman"/>
         </w:rPr>
-        <w:t>University rankings are important tools for evaluating performance and offer valuable information for policymakers and potential students. There are empirical findings that regional differences in geography and economic status affect university quality performance in different regions worldwide (</w:t>
-      </w:r>
-      <w:proofErr w:type="spellStart"/>
-      <w:r>
-        <w:rPr>
-          <w:rFonts w:ascii="Times New Roman" w:eastAsia="Times New Roman" w:hAnsi="Times New Roman" w:cs="Times New Roman"/>
-        </w:rPr>
-        <w:t>Altbach</w:t>
-      </w:r>
-      <w:proofErr w:type="spellEnd"/>
-      <w:r>
-        <w:rPr>
-          <w:rFonts w:ascii="Times New Roman" w:eastAsia="Times New Roman" w:hAnsi="Times New Roman" w:cs="Times New Roman"/>
-        </w:rPr>
-        <w:t xml:space="preserve">, 2016; </w:t>
-      </w:r>
-      <w:proofErr w:type="spellStart"/>
-      <w:r>
-        <w:rPr>
-          <w:rFonts w:ascii="Times New Roman" w:eastAsia="Times New Roman" w:hAnsi="Times New Roman" w:cs="Times New Roman"/>
-        </w:rPr>
-        <w:t>Marginson</w:t>
-      </w:r>
-      <w:proofErr w:type="spellEnd"/>
-      <w:r>
-        <w:rPr>
-          <w:rFonts w:ascii="Times New Roman" w:eastAsia="Times New Roman" w:hAnsi="Times New Roman" w:cs="Times New Roman"/>
-        </w:rPr>
-        <w:t>, 2017). Furthermore, studies suggest that discrepancies in terms of budget, instruction, and worldwide interaction between Asian and European institutions can affect their position in university rankings worldwide (Shin &amp; Kehm, 2013). In this study, using the CWUR</w:t>
-      </w:r>
-      <w:r>
-        <w:rPr>
-          <w:rFonts w:ascii="Times New Roman" w:eastAsia="Times New Roman" w:hAnsi="Times New Roman" w:cs="Times New Roman"/>
-        </w:rPr>
-        <w:t>(</w:t>
-      </w:r>
-      <w:proofErr w:type="spellStart"/>
-      <w:r>
-        <w:rPr>
-          <w:rFonts w:ascii="Times New Roman" w:eastAsia="Times New Roman" w:hAnsi="Times New Roman" w:cs="Times New Roman"/>
-        </w:rPr>
-        <w:t>Center</w:t>
-      </w:r>
-      <w:proofErr w:type="spellEnd"/>
-      <w:r>
-        <w:rPr>
-          <w:rFonts w:ascii="Times New Roman" w:eastAsia="Times New Roman" w:hAnsi="Times New Roman" w:cs="Times New Roman"/>
-        </w:rPr>
-        <w:t xml:space="preserve"> for World University Rankings)</w:t>
+        <w:t>University rankings are important tools for evaluating performance and offer valuable information for policymakers and potential students. There are empirical findings that regional differences in geography and economic status affect university quality performance in different regions worldwide (Altbach, 2016; Marginson, 2017). Furthermore, studies suggest that discrepancies in terms of budget, instruction, and worldwide interaction between Asian and European institutions can affect their position in university rankings worldwide (Shin &amp; Kehm, 2013). In this study, using the CWUR</w:t>
+      </w:r>
+      <w:r>
+        <w:rPr>
+          <w:rFonts w:ascii="Times New Roman" w:eastAsia="Times New Roman" w:hAnsi="Times New Roman" w:cs="Times New Roman"/>
+        </w:rPr>
+        <w:t>(Center for World University Rankings)</w:t>
       </w:r>
       <w:r>
         <w:rPr>
@@ -2200,14 +2136,7 @@
         <w:rPr>
           <w:rFonts w:ascii="Times New Roman" w:eastAsia="Times New Roman" w:hAnsi="Times New Roman" w:cs="Times New Roman"/>
         </w:rPr>
-        <w:t xml:space="preserve">Research </w:t>
-      </w:r>
-      <w:proofErr w:type="gramStart"/>
-      <w:r>
-        <w:rPr>
-          <w:rFonts w:ascii="Times New Roman" w:eastAsia="Times New Roman" w:hAnsi="Times New Roman" w:cs="Times New Roman"/>
-        </w:rPr>
-        <w:t xml:space="preserve">papers </w:t>
+        <w:t xml:space="preserve">Research papers </w:t>
       </w:r>
       <w:r>
         <w:rPr>
@@ -2221,25 +2150,27 @@
           <w:b/>
           <w:bCs/>
         </w:rPr>
-        <w:t>(</w:t>
-      </w:r>
-      <w:proofErr w:type="gramEnd"/>
+        <w:t>(200 words</w:t>
+      </w:r>
       <w:r>
         <w:rPr>
           <w:rFonts w:ascii="Times New Roman" w:eastAsia="Times New Roman" w:hAnsi="Times New Roman" w:cs="Times New Roman"/>
           <w:b/>
           <w:bCs/>
         </w:rPr>
-        <w:t>200 words</w:t>
-      </w:r>
-      <w:r>
+        <w:t>)</w:t>
+      </w:r>
+    </w:p>
+    <w:p>
+      <w:pPr>
+        <w:pStyle w:val="ListParagraph"/>
+        <w:ind w:left="1440"/>
         <w:rPr>
           <w:rFonts w:ascii="Times New Roman" w:eastAsia="Times New Roman" w:hAnsi="Times New Roman" w:cs="Times New Roman"/>
           <w:b/>
           <w:bCs/>
         </w:rPr>
-        <w:t>)</w:t>
-      </w:r>
+      </w:pPr>
     </w:p>
     <w:p>
       <w:pPr>
@@ -2247,10 +2178,14 @@
         <w:ind w:left="1440"/>
         <w:rPr>
           <w:rFonts w:ascii="Times New Roman" w:eastAsia="Times New Roman" w:hAnsi="Times New Roman" w:cs="Times New Roman"/>
-          <w:b/>
-          <w:bCs/>
-        </w:rPr>
-      </w:pPr>
+        </w:rPr>
+      </w:pPr>
+      <w:r>
+        <w:rPr>
+          <w:rFonts w:ascii="Times New Roman" w:eastAsia="Times New Roman" w:hAnsi="Times New Roman" w:cs="Times New Roman"/>
+        </w:rPr>
+        <w:t>A number of studies in recent years used the CWUR data set to examine regional inequalities in university rankings. Kumar and Rajani in 2025 compared India’s top 10 universities with world leaders in various university systems, including CWUR. The authors found that CWUR rankings showed a small performance divide between Indian and foreign universities, proposing that CWUR lean towards emerging regions in their rankings, given their emphasis on education quality and job readiness.</w:t>
+      </w:r>
     </w:p>
     <w:p>
       <w:pPr>
@@ -2260,20 +2195,6 @@
           <w:rFonts w:ascii="Times New Roman" w:eastAsia="Times New Roman" w:hAnsi="Times New Roman" w:cs="Times New Roman"/>
         </w:rPr>
       </w:pPr>
-      <w:proofErr w:type="gramStart"/>
-      <w:r>
-        <w:rPr>
-          <w:rFonts w:ascii="Times New Roman" w:eastAsia="Times New Roman" w:hAnsi="Times New Roman" w:cs="Times New Roman"/>
-        </w:rPr>
-        <w:t>A number of</w:t>
-      </w:r>
-      <w:proofErr w:type="gramEnd"/>
-      <w:r>
-        <w:rPr>
-          <w:rFonts w:ascii="Times New Roman" w:eastAsia="Times New Roman" w:hAnsi="Times New Roman" w:cs="Times New Roman"/>
-        </w:rPr>
-        <w:t xml:space="preserve"> studies in recent years used the CWUR data set to examine regional inequalities in university rankings. Kumar and Rajani in 2025 compared India’s top 10 universities with world leaders in various university systems, including CWUR. The authors found that CWUR rankings showed a small performance divide between Indian and foreign universities, proposing that CWUR lean towards emerging regions in their rankings, given their emphasis on education quality and job readiness.</w:t>
-      </w:r>
     </w:p>
     <w:p>
       <w:pPr>
@@ -2283,6 +2204,12 @@
           <w:rFonts w:ascii="Times New Roman" w:eastAsia="Times New Roman" w:hAnsi="Times New Roman" w:cs="Times New Roman"/>
         </w:rPr>
       </w:pPr>
+      <w:r>
+        <w:rPr>
+          <w:rFonts w:ascii="Times New Roman" w:eastAsia="Times New Roman" w:hAnsi="Times New Roman" w:cs="Times New Roman"/>
+        </w:rPr>
+        <w:t>Zeng, in a study from 2024, analyzed a period of a decade for CWUR rankings for top Asian universities like Tsinghua, NUS, and Tokyo. He found that though these universities experienced improvement in QS and THE rankings, their performance in CWUR rank improvement was relatively modest. This, of course, has to do with the distinct set of priorities in CWUR.</w:t>
+      </w:r>
     </w:p>
     <w:p>
       <w:pPr>
@@ -2292,26 +2219,6 @@
           <w:rFonts w:ascii="Times New Roman" w:eastAsia="Times New Roman" w:hAnsi="Times New Roman" w:cs="Times New Roman"/>
         </w:rPr>
       </w:pPr>
-      <w:r>
-        <w:rPr>
-          <w:rFonts w:ascii="Times New Roman" w:eastAsia="Times New Roman" w:hAnsi="Times New Roman" w:cs="Times New Roman"/>
-        </w:rPr>
-        <w:t xml:space="preserve">Zeng, in a study from 2024, </w:t>
-      </w:r>
-      <w:proofErr w:type="spellStart"/>
-      <w:r>
-        <w:rPr>
-          <w:rFonts w:ascii="Times New Roman" w:eastAsia="Times New Roman" w:hAnsi="Times New Roman" w:cs="Times New Roman"/>
-        </w:rPr>
-        <w:t>analyzed</w:t>
-      </w:r>
-      <w:proofErr w:type="spellEnd"/>
-      <w:r>
-        <w:rPr>
-          <w:rFonts w:ascii="Times New Roman" w:eastAsia="Times New Roman" w:hAnsi="Times New Roman" w:cs="Times New Roman"/>
-        </w:rPr>
-        <w:t xml:space="preserve"> a period of a decade for CWUR rankings for top Asian universities like Tsinghua, NUS, and Tokyo. He found that though these universities experienced improvement in QS and THE rankings, their performance in CWUR rank improvement was relatively modest. This, of course, has to do with the distinct set of priorities in CWUR.</w:t>
-      </w:r>
     </w:p>
     <w:p>
       <w:pPr>
@@ -2321,62 +2228,11 @@
           <w:rFonts w:ascii="Times New Roman" w:eastAsia="Times New Roman" w:hAnsi="Times New Roman" w:cs="Times New Roman"/>
         </w:rPr>
       </w:pPr>
-    </w:p>
-    <w:p>
-      <w:pPr>
-        <w:pStyle w:val="ListParagraph"/>
-        <w:ind w:left="1440"/>
-        <w:rPr>
-          <w:rFonts w:ascii="Times New Roman" w:eastAsia="Times New Roman" w:hAnsi="Times New Roman" w:cs="Times New Roman"/>
-        </w:rPr>
-      </w:pPr>
-      <w:r>
-        <w:rPr>
-          <w:rFonts w:ascii="Times New Roman" w:eastAsia="Times New Roman" w:hAnsi="Times New Roman" w:cs="Times New Roman"/>
-        </w:rPr>
-        <w:t xml:space="preserve">A study published by World Bank authors </w:t>
-      </w:r>
-      <w:proofErr w:type="spellStart"/>
-      <w:r>
-        <w:rPr>
-          <w:rFonts w:ascii="Times New Roman" w:eastAsia="Times New Roman" w:hAnsi="Times New Roman" w:cs="Times New Roman"/>
-        </w:rPr>
-        <w:t>Demirgüç</w:t>
-      </w:r>
-      <w:proofErr w:type="spellEnd"/>
-      <w:r>
-        <w:rPr>
-          <w:rFonts w:ascii="Times New Roman" w:eastAsia="Times New Roman" w:hAnsi="Times New Roman" w:cs="Times New Roman"/>
-        </w:rPr>
-        <w:t xml:space="preserve">-Kunt and Torre in 2022 </w:t>
-      </w:r>
-      <w:proofErr w:type="spellStart"/>
-      <w:r>
-        <w:rPr>
-          <w:rFonts w:ascii="Times New Roman" w:eastAsia="Times New Roman" w:hAnsi="Times New Roman" w:cs="Times New Roman"/>
-        </w:rPr>
-        <w:t>analyzed</w:t>
-      </w:r>
-      <w:proofErr w:type="spellEnd"/>
-      <w:r>
-        <w:rPr>
-          <w:rFonts w:ascii="Times New Roman" w:eastAsia="Times New Roman" w:hAnsi="Times New Roman" w:cs="Times New Roman"/>
-        </w:rPr>
-        <w:t xml:space="preserve"> how country-level CWUR rankings differ in a European and Central Asian perspective. Their results showed that, in CWUR rankings, European nations, especially the Netherlands, scored higher than Asian nations. This indicates a comparative advantage in CWUR ranking in </w:t>
-      </w:r>
-      <w:proofErr w:type="spellStart"/>
-      <w:r>
-        <w:rPr>
-          <w:rFonts w:ascii="Times New Roman" w:eastAsia="Times New Roman" w:hAnsi="Times New Roman" w:cs="Times New Roman"/>
-        </w:rPr>
-        <w:t>favor</w:t>
-      </w:r>
-      <w:proofErr w:type="spellEnd"/>
-      <w:r>
-        <w:rPr>
-          <w:rFonts w:ascii="Times New Roman" w:eastAsia="Times New Roman" w:hAnsi="Times New Roman" w:cs="Times New Roman"/>
-        </w:rPr>
-        <w:t xml:space="preserve"> of Europe.</w:t>
+      <w:r>
+        <w:rPr>
+          <w:rFonts w:ascii="Times New Roman" w:eastAsia="Times New Roman" w:hAnsi="Times New Roman" w:cs="Times New Roman"/>
+        </w:rPr>
+        <w:t>A study published by World Bank authors Demirgüç-Kunt and Torre in 2022 analyzed how country-level CWUR rankings differ in a European and Central Asian perspective. Their results showed that, in CWUR rankings, European nations, especially the Netherlands, scored higher than Asian nations. This indicates a comparative advantage in CWUR ranking in favor of Europe.</w:t>
       </w:r>
     </w:p>
     <w:p>
@@ -2499,21 +2355,7 @@
           <w:rFonts w:ascii="Times New Roman" w:eastAsia="Times New Roman" w:hAnsi="Times New Roman" w:cs="Times New Roman"/>
         </w:rPr>
         <w:lastRenderedPageBreak/>
-        <w:t xml:space="preserve">of whether there are significant differences in the average scores of </w:t>
-      </w:r>
-      <w:proofErr w:type="gramStart"/>
-      <w:r>
-        <w:rPr>
-          <w:rFonts w:ascii="Times New Roman" w:eastAsia="Times New Roman" w:hAnsi="Times New Roman" w:cs="Times New Roman"/>
-        </w:rPr>
-        <w:t>Asia</w:t>
-      </w:r>
-      <w:proofErr w:type="gramEnd"/>
-      <w:r>
-        <w:rPr>
-          <w:rFonts w:ascii="Times New Roman" w:eastAsia="Times New Roman" w:hAnsi="Times New Roman" w:cs="Times New Roman"/>
-        </w:rPr>
-        <w:t xml:space="preserve"> and Europe aggregated from CWUR data.</w:t>
+        <w:t>of whether there are significant differences in the average scores of Asia and Europe aggregated from CWUR data.</w:t>
       </w:r>
     </w:p>
     <w:p>
@@ -2619,6 +2461,220 @@
     <w:p>
       <w:pPr>
         <w:pStyle w:val="ListParagraph"/>
+        <w:ind w:left="1440"/>
+        <w:rPr>
+          <w:rFonts w:ascii="Times New Roman" w:eastAsia="Times New Roman" w:hAnsi="Times New Roman" w:cs="Times New Roman"/>
+        </w:rPr>
+      </w:pPr>
+    </w:p>
+    <w:p>
+      <w:pPr>
+        <w:pStyle w:val="ListParagraph"/>
+        <w:ind w:left="1440"/>
+        <w:rPr>
+          <w:rFonts w:ascii="Times New Roman" w:eastAsia="Times New Roman" w:hAnsi="Times New Roman" w:cs="Times New Roman"/>
+        </w:rPr>
+      </w:pPr>
+      <w:r>
+        <w:rPr>
+          <w:rFonts w:ascii="Times New Roman" w:eastAsia="Times New Roman" w:hAnsi="Times New Roman" w:cs="Times New Roman"/>
+        </w:rPr>
+        <w:t>In relation to a means/medians type of research question, we would employ a boxplot of CWUR Score vs. Region, as well as a histogram of CWUR Score with a normal curve distribution. While a boxplot will pair a comparison of the two groups, a histogram will facilitate a determination of normality in order to select an appropriate test.</w:t>
+      </w:r>
+    </w:p>
+    <w:p>
+      <w:pPr>
+        <w:pStyle w:val="ListParagraph"/>
+        <w:ind w:left="1440"/>
+        <w:rPr>
+          <w:rFonts w:ascii="Times New Roman" w:eastAsia="Times New Roman" w:hAnsi="Times New Roman" w:cs="Times New Roman"/>
+        </w:rPr>
+      </w:pPr>
+    </w:p>
+    <w:p>
+      <w:pPr>
+        <w:pStyle w:val="ListParagraph"/>
+        <w:keepNext/>
+        <w:ind w:left="1440"/>
+      </w:pPr>
+      <w:r>
+        <w:rPr>
+          <w:rFonts w:ascii="Times New Roman" w:eastAsia="Times New Roman" w:hAnsi="Times New Roman" w:cs="Times New Roman"/>
+          <w:noProof/>
+        </w:rPr>
+        <w:drawing>
+          <wp:inline distT="0" distB="0" distL="0" distR="0" wp14:anchorId="0871121F" wp14:editId="3D58839E">
+            <wp:extent cx="4270443" cy="3050250"/>
+            <wp:effectExtent l="0" t="0" r="0" b="0"/>
+            <wp:docPr id="1044365632" name="Picture 1" descr="A graph of a number of countries/regions&#10;&#10;AI-generated content may be incorrect."/>
+            <wp:cNvGraphicFramePr>
+              <a:graphicFrameLocks xmlns:a="http://schemas.openxmlformats.org/drawingml/2006/main" noChangeAspect="1"/>
+            </wp:cNvGraphicFramePr>
+            <a:graphic xmlns:a="http://schemas.openxmlformats.org/drawingml/2006/main">
+              <a:graphicData uri="http://schemas.openxmlformats.org/drawingml/2006/picture">
+                <pic:pic xmlns:pic="http://schemas.openxmlformats.org/drawingml/2006/picture">
+                  <pic:nvPicPr>
+                    <pic:cNvPr id="1044365632" name="Picture 1" descr="A graph of a number of countries/regions&#10;&#10;AI-generated content may be incorrect."/>
+                    <pic:cNvPicPr/>
+                  </pic:nvPicPr>
+                  <pic:blipFill>
+                    <a:blip r:embed="rId8" cstate="print">
+                      <a:extLst>
+                        <a:ext uri="{28A0092B-C50C-407E-A947-70E740481C1C}">
+                          <a14:useLocalDpi xmlns:a14="http://schemas.microsoft.com/office/drawing/2010/main" val="0"/>
+                        </a:ext>
+                      </a:extLst>
+                    </a:blip>
+                    <a:stretch>
+                      <a:fillRect/>
+                    </a:stretch>
+                  </pic:blipFill>
+                  <pic:spPr>
+                    <a:xfrm>
+                      <a:off x="0" y="0"/>
+                      <a:ext cx="4314120" cy="3081448"/>
+                    </a:xfrm>
+                    <a:prstGeom prst="rect">
+                      <a:avLst/>
+                    </a:prstGeom>
+                  </pic:spPr>
+                </pic:pic>
+              </a:graphicData>
+            </a:graphic>
+          </wp:inline>
+        </w:drawing>
+      </w:r>
+    </w:p>
+    <w:p>
+      <w:pPr>
+        <w:pStyle w:val="Caption"/>
+      </w:pPr>
+      <w:r>
+        <w:t xml:space="preserve">Figure </w:t>
+      </w:r>
+      <w:r>
+        <w:fldChar w:fldCharType="begin"/>
+      </w:r>
+      <w:r>
+        <w:instrText xml:space="preserve"> SEQ Figure \* ARABIC </w:instrText>
+      </w:r>
+      <w:r>
+        <w:fldChar w:fldCharType="separate"/>
+      </w:r>
+      <w:r>
+        <w:rPr>
+          <w:noProof/>
+        </w:rPr>
+        <w:t>1</w:t>
+      </w:r>
+      <w:r>
+        <w:fldChar w:fldCharType="end"/>
+      </w:r>
+      <w:r>
+        <w:t xml:space="preserve"> </w:t>
+      </w:r>
+      <w:r>
+        <w:t>Boxplot of CWUR</w:t>
+      </w:r>
+      <w:r>
+        <w:t xml:space="preserve"> University</w:t>
+      </w:r>
+      <w:r>
+        <w:t xml:space="preserve"> Scores by Region (Asia and Europe).</w:t>
+      </w:r>
+    </w:p>
+    <w:p>
+      <w:pPr>
+        <w:pStyle w:val="Caption"/>
+      </w:pPr>
+      <w:r>
+        <w:t>The figure shows the distribution of CWUR Scores for universities in Asia and Europe. The median and upper quartile are higher for European universities, suggesting that they tend to achieve higher overall CWUR Scores than Asian universities. Outliers indicate very high-scoring institutions in both regions.</w:t>
+      </w:r>
+    </w:p>
+    <w:p>
+      <w:r>
+        <w:lastRenderedPageBreak/>
+        <w:tab/>
+      </w:r>
+      <w:r>
+        <w:tab/>
+      </w:r>
+      <w:r>
+        <w:rPr>
+          <w:noProof/>
+        </w:rPr>
+        <w:drawing>
+          <wp:inline distT="0" distB="0" distL="0" distR="0" wp14:anchorId="4E475ED9" wp14:editId="0B1D0E49">
+            <wp:extent cx="4698564" cy="3356043"/>
+            <wp:effectExtent l="0" t="0" r="635" b="0"/>
+            <wp:docPr id="2023730772" name="Picture 3" descr="A graph with a blue line&#10;&#10;AI-generated content may be incorrect."/>
+            <wp:cNvGraphicFramePr>
+              <a:graphicFrameLocks xmlns:a="http://schemas.openxmlformats.org/drawingml/2006/main" noChangeAspect="1"/>
+            </wp:cNvGraphicFramePr>
+            <a:graphic xmlns:a="http://schemas.openxmlformats.org/drawingml/2006/main">
+              <a:graphicData uri="http://schemas.openxmlformats.org/drawingml/2006/picture">
+                <pic:pic xmlns:pic="http://schemas.openxmlformats.org/drawingml/2006/picture">
+                  <pic:nvPicPr>
+                    <pic:cNvPr id="2023730772" name="Picture 3" descr="A graph with a blue line&#10;&#10;AI-generated content may be incorrect."/>
+                    <pic:cNvPicPr/>
+                  </pic:nvPicPr>
+                  <pic:blipFill>
+                    <a:blip r:embed="rId9" cstate="print">
+                      <a:extLst>
+                        <a:ext uri="{28A0092B-C50C-407E-A947-70E740481C1C}">
+                          <a14:useLocalDpi xmlns:a14="http://schemas.microsoft.com/office/drawing/2010/main" val="0"/>
+                        </a:ext>
+                      </a:extLst>
+                    </a:blip>
+                    <a:stretch>
+                      <a:fillRect/>
+                    </a:stretch>
+                  </pic:blipFill>
+                  <pic:spPr>
+                    <a:xfrm>
+                      <a:off x="0" y="0"/>
+                      <a:ext cx="4725923" cy="3375585"/>
+                    </a:xfrm>
+                    <a:prstGeom prst="rect">
+                      <a:avLst/>
+                    </a:prstGeom>
+                  </pic:spPr>
+                </pic:pic>
+              </a:graphicData>
+            </a:graphic>
+          </wp:inline>
+        </w:drawing>
+      </w:r>
+    </w:p>
+    <w:p>
+      <w:r>
+        <w:tab/>
+      </w:r>
+      <w:r>
+        <w:tab/>
+      </w:r>
+    </w:p>
+    <w:p>
+      <w:pPr>
+        <w:pStyle w:val="ListParagraph"/>
+        <w:ind w:left="1440"/>
+        <w:rPr>
+          <w:rFonts w:ascii="Times New Roman" w:eastAsia="Times New Roman" w:hAnsi="Times New Roman" w:cs="Times New Roman"/>
+        </w:rPr>
+      </w:pPr>
+    </w:p>
+    <w:p>
+      <w:pPr>
+        <w:pStyle w:val="ListParagraph"/>
+        <w:ind w:left="1440"/>
+        <w:rPr>
+          <w:rFonts w:ascii="Times New Roman" w:eastAsia="Times New Roman" w:hAnsi="Times New Roman" w:cs="Times New Roman"/>
+        </w:rPr>
+      </w:pPr>
+    </w:p>
+    <w:p>
+      <w:pPr>
+        <w:pStyle w:val="ListParagraph"/>
         <w:numPr>
           <w:ilvl w:val="0"/>
           <w:numId w:val="23"/>
@@ -3262,8 +3318,6 @@
         <w:ind w:hanging="720"/>
         <w:rPr>
           <w:rFonts w:ascii="Times New Roman" w:eastAsia="Times New Roman" w:hAnsi="Times New Roman" w:cs="Times New Roman"/>
-          <w:i/>
-          <w:iCs/>
         </w:rPr>
       </w:pPr>
       <w:r>
@@ -3291,6 +3345,37 @@
           <w:rFonts w:ascii="Times New Roman" w:eastAsia="Times New Roman" w:hAnsi="Times New Roman" w:cs="Times New Roman"/>
         </w:rPr>
         <w:t xml:space="preserve"> </w:t>
+      </w:r>
+      <w:r>
+        <w:rPr>
+          <w:rFonts w:ascii="Times New Roman" w:eastAsia="Times New Roman" w:hAnsi="Times New Roman" w:cs="Times New Roman"/>
+        </w:rPr>
+        <w:br/>
+      </w:r>
+      <w:r>
+        <w:rPr>
+          <w:rFonts w:ascii="Times New Roman" w:eastAsia="Times New Roman" w:hAnsi="Times New Roman" w:cs="Times New Roman"/>
+        </w:rPr>
+        <w:br/>
+      </w:r>
+      <w:r>
+        <w:rPr>
+          <w:rFonts w:ascii="Times New Roman" w:eastAsia="Times New Roman" w:hAnsi="Times New Roman" w:cs="Times New Roman"/>
+        </w:rPr>
+        <w:t xml:space="preserve">This research compares the differences in CWUR Scores between two independent groups of institutions, those in Asia and those in Europe. Since CWUR Score is a continuous data type, it would be analyzed using means and/or median values. Also, from a graph consisting of a histogram with a </w:t>
+      </w:r>
+      <w:r>
+        <w:rPr>
+          <w:rFonts w:ascii="Times New Roman" w:eastAsia="Times New Roman" w:hAnsi="Times New Roman" w:cs="Times New Roman"/>
+        </w:rPr>
+        <w:lastRenderedPageBreak/>
+        <w:t>normal curve, it appears that this data distribution has a significant skew, which suggests that a non-parametric test alternative to the t-test, using the Mann-Whitney U test, would be most relevant in this analysis. The value of U for Score by Region was found to be about 146,660.5, with a p-value of 1.16×10^-19.</w:t>
+      </w:r>
+      <w:r>
+        <w:rPr>
+          <w:rFonts w:ascii="Times New Roman" w:eastAsia="Times New Roman" w:hAnsi="Times New Roman" w:cs="Times New Roman"/>
+        </w:rPr>
+        <w:br/>
       </w:r>
     </w:p>
     <w:p>
@@ -3451,6 +3536,52 @@
           <w:highlight w:val="yellow"/>
         </w:rPr>
         <w:t>(interpret the results)</w:t>
+      </w:r>
+    </w:p>
+    <w:p>
+      <w:pPr>
+        <w:pStyle w:val="ListParagraph"/>
+        <w:ind w:left="1440"/>
+        <w:rPr>
+          <w:rFonts w:ascii="Times New Roman" w:eastAsia="Times New Roman" w:hAnsi="Times New Roman" w:cs="Times New Roman"/>
+        </w:rPr>
+      </w:pPr>
+    </w:p>
+    <w:p>
+      <w:pPr>
+        <w:pStyle w:val="ListParagraph"/>
+        <w:ind w:left="1440"/>
+        <w:rPr>
+          <w:rFonts w:ascii="Times New Roman" w:eastAsia="Times New Roman" w:hAnsi="Times New Roman" w:cs="Times New Roman"/>
+          <w:highlight w:val="yellow"/>
+        </w:rPr>
+      </w:pPr>
+      <w:r>
+        <w:rPr>
+          <w:rFonts w:ascii="Times New Roman" w:eastAsia="Times New Roman" w:hAnsi="Times New Roman" w:cs="Times New Roman"/>
+        </w:rPr>
+        <w:t>The null hypothesis states that there are no differences in CWUR Scores between institutions in Asia and those in Europe. The p-value given by the Mann-Whitney U test result is about 1.16e-19, which is less than 0.05. Therefore, we conclude that there are differences in CWUR Scores between the two continents by rejecting the null hypothesis in favor of the alternative. Since a higher minimum value corresponds to a better performance in ranking, it can also be inferred from a box plot in R that European institutions are able to secure higher CWUR Scores than Asian ones.</w:t>
+      </w:r>
+      <w:r>
+        <w:rPr>
+          <w:rFonts w:ascii="Times New Roman" w:eastAsia="Times New Roman" w:hAnsi="Times New Roman" w:cs="Times New Roman"/>
+          <w:highlight w:val="yellow"/>
+        </w:rPr>
+        <w:br/>
+      </w:r>
+      <w:r>
+        <w:rPr>
+          <w:rFonts w:ascii="Times New Roman" w:eastAsia="Times New Roman" w:hAnsi="Times New Roman" w:cs="Times New Roman"/>
+          <w:highlight w:val="yellow"/>
+        </w:rPr>
+        <w:br/>
+      </w:r>
+      <w:r>
+        <w:rPr>
+          <w:rFonts w:ascii="Times New Roman" w:eastAsia="Times New Roman" w:hAnsi="Times New Roman" w:cs="Times New Roman"/>
+          <w:highlight w:val="yellow"/>
+        </w:rPr>
+        <w:br/>
       </w:r>
     </w:p>
     <w:p>
@@ -3862,7 +3993,6 @@
           <w:iCs/>
           <w:highlight w:val="yellow"/>
         </w:rPr>
-        <w:lastRenderedPageBreak/>
         <w:t>Commit Message:</w:t>
       </w:r>
       <w:r>
@@ -4125,6 +4255,7 @@
           <w:iCs/>
           <w:highlight w:val="yellow"/>
         </w:rPr>
+        <w:lastRenderedPageBreak/>
         <w:t xml:space="preserve">Interpretation of what the results mean in terms of your RQ and the </w:t>
       </w:r>
       <w:r>
@@ -4424,19 +4555,11 @@
           <w:rFonts w:ascii="Times New Roman" w:eastAsia="Times New Roman" w:hAnsi="Times New Roman" w:cs="Times New Roman"/>
         </w:rPr>
       </w:pPr>
-      <w:proofErr w:type="spellStart"/>
-      <w:r>
-        <w:rPr>
-          <w:rFonts w:ascii="Times New Roman" w:eastAsia="Times New Roman" w:hAnsi="Times New Roman" w:cs="Times New Roman"/>
-        </w:rPr>
-        <w:t>Analysis.R</w:t>
-      </w:r>
-      <w:proofErr w:type="spellEnd"/>
-      <w:r>
-        <w:rPr>
-          <w:rFonts w:ascii="Times New Roman" w:eastAsia="Times New Roman" w:hAnsi="Times New Roman" w:cs="Times New Roman"/>
-        </w:rPr>
-        <w:t xml:space="preserve"> code with the appropriate statistics to test the hypotheses. </w:t>
+      <w:r>
+        <w:rPr>
+          <w:rFonts w:ascii="Times New Roman" w:eastAsia="Times New Roman" w:hAnsi="Times New Roman" w:cs="Times New Roman"/>
+        </w:rPr>
+        <w:t xml:space="preserve">Analysis.R code with the appropriate statistics to test the hypotheses. </w:t>
       </w:r>
     </w:p>
     <w:p>
@@ -4569,8 +4692,8 @@
       </w:pPr>
     </w:p>
     <w:sectPr>
-      <w:footerReference w:type="even" r:id="rId8"/>
-      <w:footerReference w:type="default" r:id="rId9"/>
+      <w:footerReference w:type="even" r:id="rId10"/>
+      <w:footerReference w:type="default" r:id="rId11"/>
       <w:pgSz w:w="11906" w:h="16838"/>
       <w:pgMar w:top="1440" w:right="1440" w:bottom="1440" w:left="1440" w:header="708" w:footer="708" w:gutter="0"/>
       <w:cols w:space="708"/>
@@ -9329,6 +9452,25 @@
       <w:u w:val="single"/>
     </w:rPr>
   </w:style>
+  <w:style w:type="paragraph" w:styleId="Caption">
+    <w:name w:val="caption"/>
+    <w:basedOn w:val="Normal"/>
+    <w:next w:val="Normal"/>
+    <w:uiPriority w:val="35"/>
+    <w:unhideWhenUsed/>
+    <w:qFormat/>
+    <w:rsid w:val="00B66A3B"/>
+    <w:pPr>
+      <w:spacing w:after="200"/>
+    </w:pPr>
+    <w:rPr>
+      <w:i/>
+      <w:iCs/>
+      <w:color w:val="0E2841" w:themeColor="text2"/>
+      <w:sz w:val="18"/>
+      <w:szCs w:val="18"/>
+    </w:rPr>
+  </w:style>
 </w:styles>
 </file>
 
@@ -9632,7 +9774,7 @@
 </file>
 
 <file path=customXml/itemProps1.xml><?xml version="1.0" encoding="utf-8"?>
-<ds:datastoreItem xmlns:ds="http://schemas.openxmlformats.org/officeDocument/2006/customXml" ds:itemID="{954FE11F-CA3E-8E48-AEAE-D0C358721461}">
+<ds:datastoreItem xmlns:ds="http://schemas.openxmlformats.org/officeDocument/2006/customXml" ds:itemID="{BD0E9E03-EB5C-5440-A123-EEDEDE434AFC}">
   <ds:schemaRefs>
     <ds:schemaRef ds:uri="http://schemas.openxmlformats.org/officeDocument/2006/bibliography"/>
   </ds:schemaRefs>

</xml_diff>

<commit_message>
updated report file to section 5
</commit_message>
<xml_diff>
--- a/7COM1079_Final_report_GpA28.docx
+++ b/7COM1079_Final_report_GpA28.docx
@@ -314,13 +314,35 @@
         <w:rPr>
           <w:rFonts w:ascii="Times New Roman" w:eastAsia="Times New Roman" w:hAnsi="Times New Roman" w:cs="Times New Roman"/>
         </w:rPr>
-        <w:t>A Comparison of Mean CWUR</w:t>
-      </w:r>
-      <w:r>
-        <w:rPr>
-          <w:rFonts w:ascii="Times New Roman" w:eastAsia="Times New Roman" w:hAnsi="Times New Roman" w:cs="Times New Roman"/>
-        </w:rPr>
-        <w:t>( Center for World University Rankings)</w:t>
+        <w:t xml:space="preserve">A Comparison of Mean </w:t>
+      </w:r>
+      <w:proofErr w:type="gramStart"/>
+      <w:r>
+        <w:rPr>
+          <w:rFonts w:ascii="Times New Roman" w:eastAsia="Times New Roman" w:hAnsi="Times New Roman" w:cs="Times New Roman"/>
+        </w:rPr>
+        <w:t>CWUR</w:t>
+      </w:r>
+      <w:r>
+        <w:rPr>
+          <w:rFonts w:ascii="Times New Roman" w:eastAsia="Times New Roman" w:hAnsi="Times New Roman" w:cs="Times New Roman"/>
+        </w:rPr>
+        <w:t xml:space="preserve">( </w:t>
+      </w:r>
+      <w:proofErr w:type="spellStart"/>
+      <w:r>
+        <w:rPr>
+          <w:rFonts w:ascii="Times New Roman" w:eastAsia="Times New Roman" w:hAnsi="Times New Roman" w:cs="Times New Roman"/>
+        </w:rPr>
+        <w:t>Center</w:t>
+      </w:r>
+      <w:proofErr w:type="spellEnd"/>
+      <w:proofErr w:type="gramEnd"/>
+      <w:r>
+        <w:rPr>
+          <w:rFonts w:ascii="Times New Roman" w:eastAsia="Times New Roman" w:hAnsi="Times New Roman" w:cs="Times New Roman"/>
+        </w:rPr>
+        <w:t xml:space="preserve"> for World University Rankings)</w:t>
       </w:r>
       <w:r>
         <w:rPr>
@@ -1792,13 +1814,63 @@
         <w:rPr>
           <w:rFonts w:ascii="Times New Roman" w:eastAsia="Times New Roman" w:hAnsi="Times New Roman" w:cs="Times New Roman"/>
         </w:rPr>
-        <w:t>University rankings are important tools for evaluating performance and offer valuable information for policymakers and potential students. There are empirical findings that regional differences in geography and economic status affect university quality performance in different regions worldwide (Altbach, 2016; Marginson, 2017). Furthermore, studies suggest that discrepancies in terms of budget, instruction, and worldwide interaction between Asian and European institutions can affect their position in university rankings worldwide (Shin &amp; Kehm, 2013). In this study, using the CWUR</w:t>
-      </w:r>
-      <w:r>
-        <w:rPr>
-          <w:rFonts w:ascii="Times New Roman" w:eastAsia="Times New Roman" w:hAnsi="Times New Roman" w:cs="Times New Roman"/>
-        </w:rPr>
-        <w:t>(Center for World University Rankings)</w:t>
+        <w:t>University rankings are important tools for evaluating performance and offer valuable information for policymakers and potential students. There are empirical findings that regional differences in geography and economic status affect university quality performance in different regions worldwide (</w:t>
+      </w:r>
+      <w:proofErr w:type="spellStart"/>
+      <w:r>
+        <w:rPr>
+          <w:rFonts w:ascii="Times New Roman" w:eastAsia="Times New Roman" w:hAnsi="Times New Roman" w:cs="Times New Roman"/>
+        </w:rPr>
+        <w:t>Altbach</w:t>
+      </w:r>
+      <w:proofErr w:type="spellEnd"/>
+      <w:r>
+        <w:rPr>
+          <w:rFonts w:ascii="Times New Roman" w:eastAsia="Times New Roman" w:hAnsi="Times New Roman" w:cs="Times New Roman"/>
+        </w:rPr>
+        <w:t xml:space="preserve">, 2016; </w:t>
+      </w:r>
+      <w:proofErr w:type="spellStart"/>
+      <w:r>
+        <w:rPr>
+          <w:rFonts w:ascii="Times New Roman" w:eastAsia="Times New Roman" w:hAnsi="Times New Roman" w:cs="Times New Roman"/>
+        </w:rPr>
+        <w:t>Marginson</w:t>
+      </w:r>
+      <w:proofErr w:type="spellEnd"/>
+      <w:r>
+        <w:rPr>
+          <w:rFonts w:ascii="Times New Roman" w:eastAsia="Times New Roman" w:hAnsi="Times New Roman" w:cs="Times New Roman"/>
+        </w:rPr>
+        <w:t xml:space="preserve">, 2017). Furthermore, studies suggest that discrepancies in terms of budget, instruction, and worldwide interaction between Asian and European institutions can affect their position in university rankings worldwide (Shin &amp; Kehm, 2013). In this study, using the </w:t>
+      </w:r>
+      <w:proofErr w:type="gramStart"/>
+      <w:r>
+        <w:rPr>
+          <w:rFonts w:ascii="Times New Roman" w:eastAsia="Times New Roman" w:hAnsi="Times New Roman" w:cs="Times New Roman"/>
+        </w:rPr>
+        <w:t>CWUR</w:t>
+      </w:r>
+      <w:r>
+        <w:rPr>
+          <w:rFonts w:ascii="Times New Roman" w:eastAsia="Times New Roman" w:hAnsi="Times New Roman" w:cs="Times New Roman"/>
+        </w:rPr>
+        <w:t>(</w:t>
+      </w:r>
+      <w:proofErr w:type="spellStart"/>
+      <w:proofErr w:type="gramEnd"/>
+      <w:r>
+        <w:rPr>
+          <w:rFonts w:ascii="Times New Roman" w:eastAsia="Times New Roman" w:hAnsi="Times New Roman" w:cs="Times New Roman"/>
+        </w:rPr>
+        <w:t>Center</w:t>
+      </w:r>
+      <w:proofErr w:type="spellEnd"/>
+      <w:r>
+        <w:rPr>
+          <w:rFonts w:ascii="Times New Roman" w:eastAsia="Times New Roman" w:hAnsi="Times New Roman" w:cs="Times New Roman"/>
+        </w:rPr>
+        <w:t xml:space="preserve"> for World University Rankings)</w:t>
       </w:r>
       <w:r>
         <w:rPr>
@@ -2136,7 +2208,14 @@
         <w:rPr>
           <w:rFonts w:ascii="Times New Roman" w:eastAsia="Times New Roman" w:hAnsi="Times New Roman" w:cs="Times New Roman"/>
         </w:rPr>
-        <w:t xml:space="preserve">Research papers </w:t>
+        <w:t xml:space="preserve">Research </w:t>
+      </w:r>
+      <w:proofErr w:type="gramStart"/>
+      <w:r>
+        <w:rPr>
+          <w:rFonts w:ascii="Times New Roman" w:eastAsia="Times New Roman" w:hAnsi="Times New Roman" w:cs="Times New Roman"/>
+        </w:rPr>
+        <w:t xml:space="preserve">papers </w:t>
       </w:r>
       <w:r>
         <w:rPr>
@@ -2150,27 +2229,25 @@
           <w:b/>
           <w:bCs/>
         </w:rPr>
-        <w:t>(200 words</w:t>
-      </w:r>
+        <w:t>(</w:t>
+      </w:r>
+      <w:proofErr w:type="gramEnd"/>
       <w:r>
         <w:rPr>
           <w:rFonts w:ascii="Times New Roman" w:eastAsia="Times New Roman" w:hAnsi="Times New Roman" w:cs="Times New Roman"/>
           <w:b/>
           <w:bCs/>
         </w:rPr>
-        <w:t>)</w:t>
-      </w:r>
-    </w:p>
-    <w:p>
-      <w:pPr>
-        <w:pStyle w:val="ListParagraph"/>
-        <w:ind w:left="1440"/>
+        <w:t>200 words</w:t>
+      </w:r>
+      <w:r>
         <w:rPr>
           <w:rFonts w:ascii="Times New Roman" w:eastAsia="Times New Roman" w:hAnsi="Times New Roman" w:cs="Times New Roman"/>
           <w:b/>
           <w:bCs/>
         </w:rPr>
-      </w:pPr>
+        <w:t>)</w:t>
+      </w:r>
     </w:p>
     <w:p>
       <w:pPr>
@@ -2178,14 +2255,10 @@
         <w:ind w:left="1440"/>
         <w:rPr>
           <w:rFonts w:ascii="Times New Roman" w:eastAsia="Times New Roman" w:hAnsi="Times New Roman" w:cs="Times New Roman"/>
-        </w:rPr>
-      </w:pPr>
-      <w:r>
-        <w:rPr>
-          <w:rFonts w:ascii="Times New Roman" w:eastAsia="Times New Roman" w:hAnsi="Times New Roman" w:cs="Times New Roman"/>
-        </w:rPr>
-        <w:t>A number of studies in recent years used the CWUR data set to examine regional inequalities in university rankings. Kumar and Rajani in 2025 compared India’s top 10 universities with world leaders in various university systems, including CWUR. The authors found that CWUR rankings showed a small performance divide between Indian and foreign universities, proposing that CWUR lean towards emerging regions in their rankings, given their emphasis on education quality and job readiness.</w:t>
-      </w:r>
+          <w:b/>
+          <w:bCs/>
+        </w:rPr>
+      </w:pPr>
     </w:p>
     <w:p>
       <w:pPr>
@@ -2195,6 +2268,20 @@
           <w:rFonts w:ascii="Times New Roman" w:eastAsia="Times New Roman" w:hAnsi="Times New Roman" w:cs="Times New Roman"/>
         </w:rPr>
       </w:pPr>
+      <w:proofErr w:type="gramStart"/>
+      <w:r>
+        <w:rPr>
+          <w:rFonts w:ascii="Times New Roman" w:eastAsia="Times New Roman" w:hAnsi="Times New Roman" w:cs="Times New Roman"/>
+        </w:rPr>
+        <w:t>A number of</w:t>
+      </w:r>
+      <w:proofErr w:type="gramEnd"/>
+      <w:r>
+        <w:rPr>
+          <w:rFonts w:ascii="Times New Roman" w:eastAsia="Times New Roman" w:hAnsi="Times New Roman" w:cs="Times New Roman"/>
+        </w:rPr>
+        <w:t xml:space="preserve"> studies in recent years used the CWUR data set to examine regional inequalities in university rankings. Kumar and Rajani in 2025 compared India’s top 10 universities with world leaders in various university systems, including CWUR. The authors found that CWUR rankings showed a small performance divide between Indian and foreign universities, proposing that CWUR lean towards emerging regions in their rankings, given their emphasis on education quality and job readiness.</w:t>
+      </w:r>
     </w:p>
     <w:p>
       <w:pPr>
@@ -2204,12 +2291,6 @@
           <w:rFonts w:ascii="Times New Roman" w:eastAsia="Times New Roman" w:hAnsi="Times New Roman" w:cs="Times New Roman"/>
         </w:rPr>
       </w:pPr>
-      <w:r>
-        <w:rPr>
-          <w:rFonts w:ascii="Times New Roman" w:eastAsia="Times New Roman" w:hAnsi="Times New Roman" w:cs="Times New Roman"/>
-        </w:rPr>
-        <w:t>Zeng, in a study from 2024, analyzed a period of a decade for CWUR rankings for top Asian universities like Tsinghua, NUS, and Tokyo. He found that though these universities experienced improvement in QS and THE rankings, their performance in CWUR rank improvement was relatively modest. This, of course, has to do with the distinct set of priorities in CWUR.</w:t>
-      </w:r>
     </w:p>
     <w:p>
       <w:pPr>
@@ -2219,6 +2300,26 @@
           <w:rFonts w:ascii="Times New Roman" w:eastAsia="Times New Roman" w:hAnsi="Times New Roman" w:cs="Times New Roman"/>
         </w:rPr>
       </w:pPr>
+      <w:r>
+        <w:rPr>
+          <w:rFonts w:ascii="Times New Roman" w:eastAsia="Times New Roman" w:hAnsi="Times New Roman" w:cs="Times New Roman"/>
+        </w:rPr>
+        <w:t xml:space="preserve">Zeng, in a study from 2024, </w:t>
+      </w:r>
+      <w:proofErr w:type="spellStart"/>
+      <w:r>
+        <w:rPr>
+          <w:rFonts w:ascii="Times New Roman" w:eastAsia="Times New Roman" w:hAnsi="Times New Roman" w:cs="Times New Roman"/>
+        </w:rPr>
+        <w:t>analyzed</w:t>
+      </w:r>
+      <w:proofErr w:type="spellEnd"/>
+      <w:r>
+        <w:rPr>
+          <w:rFonts w:ascii="Times New Roman" w:eastAsia="Times New Roman" w:hAnsi="Times New Roman" w:cs="Times New Roman"/>
+        </w:rPr>
+        <w:t xml:space="preserve"> a period of a decade for CWUR rankings for top Asian universities like Tsinghua, NUS, and Tokyo. He found that though these universities experienced improvement in QS and THE rankings, their performance in CWUR rank improvement was relatively modest. This, of course, has to do with the distinct set of priorities in CWUR.</w:t>
+      </w:r>
     </w:p>
     <w:p>
       <w:pPr>
@@ -2228,11 +2329,62 @@
           <w:rFonts w:ascii="Times New Roman" w:eastAsia="Times New Roman" w:hAnsi="Times New Roman" w:cs="Times New Roman"/>
         </w:rPr>
       </w:pPr>
-      <w:r>
-        <w:rPr>
-          <w:rFonts w:ascii="Times New Roman" w:eastAsia="Times New Roman" w:hAnsi="Times New Roman" w:cs="Times New Roman"/>
-        </w:rPr>
-        <w:t>A study published by World Bank authors Demirgüç-Kunt and Torre in 2022 analyzed how country-level CWUR rankings differ in a European and Central Asian perspective. Their results showed that, in CWUR rankings, European nations, especially the Netherlands, scored higher than Asian nations. This indicates a comparative advantage in CWUR ranking in favor of Europe.</w:t>
+    </w:p>
+    <w:p>
+      <w:pPr>
+        <w:pStyle w:val="ListParagraph"/>
+        <w:ind w:left="1440"/>
+        <w:rPr>
+          <w:rFonts w:ascii="Times New Roman" w:eastAsia="Times New Roman" w:hAnsi="Times New Roman" w:cs="Times New Roman"/>
+        </w:rPr>
+      </w:pPr>
+      <w:r>
+        <w:rPr>
+          <w:rFonts w:ascii="Times New Roman" w:eastAsia="Times New Roman" w:hAnsi="Times New Roman" w:cs="Times New Roman"/>
+        </w:rPr>
+        <w:t xml:space="preserve">A study published by World Bank authors </w:t>
+      </w:r>
+      <w:proofErr w:type="spellStart"/>
+      <w:r>
+        <w:rPr>
+          <w:rFonts w:ascii="Times New Roman" w:eastAsia="Times New Roman" w:hAnsi="Times New Roman" w:cs="Times New Roman"/>
+        </w:rPr>
+        <w:t>Demirgüç</w:t>
+      </w:r>
+      <w:proofErr w:type="spellEnd"/>
+      <w:r>
+        <w:rPr>
+          <w:rFonts w:ascii="Times New Roman" w:eastAsia="Times New Roman" w:hAnsi="Times New Roman" w:cs="Times New Roman"/>
+        </w:rPr>
+        <w:t xml:space="preserve">-Kunt and Torre in 2022 </w:t>
+      </w:r>
+      <w:proofErr w:type="spellStart"/>
+      <w:r>
+        <w:rPr>
+          <w:rFonts w:ascii="Times New Roman" w:eastAsia="Times New Roman" w:hAnsi="Times New Roman" w:cs="Times New Roman"/>
+        </w:rPr>
+        <w:t>analyzed</w:t>
+      </w:r>
+      <w:proofErr w:type="spellEnd"/>
+      <w:r>
+        <w:rPr>
+          <w:rFonts w:ascii="Times New Roman" w:eastAsia="Times New Roman" w:hAnsi="Times New Roman" w:cs="Times New Roman"/>
+        </w:rPr>
+        <w:t xml:space="preserve"> how country-level CWUR rankings differ in a European and Central Asian perspective. Their results showed that, in CWUR rankings, European nations, especially the Netherlands, scored higher than Asian nations. This indicates a comparative advantage in CWUR ranking in </w:t>
+      </w:r>
+      <w:proofErr w:type="spellStart"/>
+      <w:r>
+        <w:rPr>
+          <w:rFonts w:ascii="Times New Roman" w:eastAsia="Times New Roman" w:hAnsi="Times New Roman" w:cs="Times New Roman"/>
+        </w:rPr>
+        <w:t>favor</w:t>
+      </w:r>
+      <w:proofErr w:type="spellEnd"/>
+      <w:r>
+        <w:rPr>
+          <w:rFonts w:ascii="Times New Roman" w:eastAsia="Times New Roman" w:hAnsi="Times New Roman" w:cs="Times New Roman"/>
+        </w:rPr>
+        <w:t xml:space="preserve"> of Europe.</w:t>
       </w:r>
     </w:p>
     <w:p>
@@ -2355,7 +2507,21 @@
           <w:rFonts w:ascii="Times New Roman" w:eastAsia="Times New Roman" w:hAnsi="Times New Roman" w:cs="Times New Roman"/>
         </w:rPr>
         <w:lastRenderedPageBreak/>
-        <w:t>of whether there are significant differences in the average scores of Asia and Europe aggregated from CWUR data.</w:t>
+        <w:t xml:space="preserve">of whether there are significant differences in the average scores of </w:t>
+      </w:r>
+      <w:proofErr w:type="gramStart"/>
+      <w:r>
+        <w:rPr>
+          <w:rFonts w:ascii="Times New Roman" w:eastAsia="Times New Roman" w:hAnsi="Times New Roman" w:cs="Times New Roman"/>
+        </w:rPr>
+        <w:t>Asia</w:t>
+      </w:r>
+      <w:proofErr w:type="gramEnd"/>
+      <w:r>
+        <w:rPr>
+          <w:rFonts w:ascii="Times New Roman" w:eastAsia="Times New Roman" w:hAnsi="Times New Roman" w:cs="Times New Roman"/>
+        </w:rPr>
+        <w:t xml:space="preserve"> and Europe aggregated from CWUR data.</w:t>
       </w:r>
     </w:p>
     <w:p>
@@ -2479,7 +2645,21 @@
         <w:rPr>
           <w:rFonts w:ascii="Times New Roman" w:eastAsia="Times New Roman" w:hAnsi="Times New Roman" w:cs="Times New Roman"/>
         </w:rPr>
-        <w:t>In relation to a means/medians type of research question, we would employ a boxplot of CWUR Score vs. Region, as well as a histogram of CWUR Score with a normal curve distribution. While a boxplot will pair a comparison of the two groups, a histogram will facilitate a determination of normality in order to select an appropriate test.</w:t>
+        <w:t xml:space="preserve">In relation to a means/medians type of research question, we would employ a boxplot of CWUR Score vs. Region, as well as a histogram of CWUR Score with a normal curve distribution. While a boxplot will pair a comparison of the two groups, a histogram will facilitate a determination of normality </w:t>
+      </w:r>
+      <w:proofErr w:type="gramStart"/>
+      <w:r>
+        <w:rPr>
+          <w:rFonts w:ascii="Times New Roman" w:eastAsia="Times New Roman" w:hAnsi="Times New Roman" w:cs="Times New Roman"/>
+        </w:rPr>
+        <w:t>in order to</w:t>
+      </w:r>
+      <w:proofErr w:type="gramEnd"/>
+      <w:r>
+        <w:rPr>
+          <w:rFonts w:ascii="Times New Roman" w:eastAsia="Times New Roman" w:hAnsi="Times New Roman" w:cs="Times New Roman"/>
+        </w:rPr>
+        <w:t xml:space="preserve"> select an appropriate test.</w:t>
       </w:r>
     </w:p>
     <w:p>
@@ -3362,7 +3542,21 @@
         <w:rPr>
           <w:rFonts w:ascii="Times New Roman" w:eastAsia="Times New Roman" w:hAnsi="Times New Roman" w:cs="Times New Roman"/>
         </w:rPr>
-        <w:t xml:space="preserve">This research compares the differences in CWUR Scores between two independent groups of institutions, those in Asia and those in Europe. Since CWUR Score is a continuous data type, it would be analyzed using means and/or median values. Also, from a graph consisting of a histogram with a </w:t>
+        <w:t xml:space="preserve">This research compares the differences in CWUR Scores between two independent groups of institutions, those in Asia and those in Europe. Since CWUR Score is a continuous data type, it would be </w:t>
+      </w:r>
+      <w:proofErr w:type="spellStart"/>
+      <w:r>
+        <w:rPr>
+          <w:rFonts w:ascii="Times New Roman" w:eastAsia="Times New Roman" w:hAnsi="Times New Roman" w:cs="Times New Roman"/>
+        </w:rPr>
+        <w:t>analyzed</w:t>
+      </w:r>
+      <w:proofErr w:type="spellEnd"/>
+      <w:r>
+        <w:rPr>
+          <w:rFonts w:ascii="Times New Roman" w:eastAsia="Times New Roman" w:hAnsi="Times New Roman" w:cs="Times New Roman"/>
+        </w:rPr>
+        <w:t xml:space="preserve"> using means and/or median values. Also, from a graph consisting of a histogram with a </w:t>
       </w:r>
       <w:r>
         <w:rPr>
@@ -3560,7 +3754,21 @@
         <w:rPr>
           <w:rFonts w:ascii="Times New Roman" w:eastAsia="Times New Roman" w:hAnsi="Times New Roman" w:cs="Times New Roman"/>
         </w:rPr>
-        <w:t>The null hypothesis states that there are no differences in CWUR Scores between institutions in Asia and those in Europe. The p-value given by the Mann-Whitney U test result is about 1.16e-19, which is less than 0.05. Therefore, we conclude that there are differences in CWUR Scores between the two continents by rejecting the null hypothesis in favor of the alternative. Since a higher minimum value corresponds to a better performance in ranking, it can also be inferred from a box plot in R that European institutions are able to secure higher CWUR Scores than Asian ones.</w:t>
+        <w:t xml:space="preserve">The null hypothesis states that there are no differences in CWUR Scores between institutions in Asia and those in Europe. The p-value given by the Mann-Whitney U test result is about 1.16e-19, which is less than 0.05. Therefore, we conclude that there are differences in CWUR Scores between the two continents by rejecting the null hypothesis in </w:t>
+      </w:r>
+      <w:proofErr w:type="spellStart"/>
+      <w:r>
+        <w:rPr>
+          <w:rFonts w:ascii="Times New Roman" w:eastAsia="Times New Roman" w:hAnsi="Times New Roman" w:cs="Times New Roman"/>
+        </w:rPr>
+        <w:t>favor</w:t>
+      </w:r>
+      <w:proofErr w:type="spellEnd"/>
+      <w:r>
+        <w:rPr>
+          <w:rFonts w:ascii="Times New Roman" w:eastAsia="Times New Roman" w:hAnsi="Times New Roman" w:cs="Times New Roman"/>
+        </w:rPr>
+        <w:t xml:space="preserve"> of the alternative. Since a higher minimum value corresponds to a better performance in ranking, it can also be inferred from a box plot in R that European institutions are able to secure higher CWUR Scores than Asian ones.</w:t>
       </w:r>
       <w:r>
         <w:rPr>
@@ -3648,6 +3856,50 @@
         </w:rPr>
         <w:t>(75 words)</w:t>
       </w:r>
+      <w:r>
+        <w:rPr>
+          <w:rFonts w:ascii="Times New Roman" w:eastAsia="Times New Roman" w:hAnsi="Times New Roman" w:cs="Times New Roman"/>
+          <w:b/>
+          <w:bCs/>
+        </w:rPr>
+        <w:br/>
+      </w:r>
+      <w:r>
+        <w:rPr>
+          <w:rFonts w:ascii="Times New Roman" w:eastAsia="Times New Roman" w:hAnsi="Times New Roman" w:cs="Times New Roman"/>
+          <w:b/>
+          <w:bCs/>
+        </w:rPr>
+        <w:br/>
+      </w:r>
+      <w:proofErr w:type="gramStart"/>
+      <w:r>
+        <w:rPr>
+          <w:rFonts w:ascii="Times New Roman" w:eastAsia="Times New Roman" w:hAnsi="Times New Roman" w:cs="Times New Roman"/>
+        </w:rPr>
+        <w:t>A number of</w:t>
+      </w:r>
+      <w:proofErr w:type="gramEnd"/>
+      <w:r>
+        <w:rPr>
+          <w:rFonts w:ascii="Times New Roman" w:eastAsia="Times New Roman" w:hAnsi="Times New Roman" w:cs="Times New Roman"/>
+        </w:rPr>
+        <w:t xml:space="preserve"> components of this project went as planned. We began with a research question that matched “comparison of means/medians” concepts and stayed with it. We utilized a rubric with a report template regularly to verify that it contained all necessary components and stayed under the allocated words. Collaboration occurred </w:t>
+      </w:r>
+      <w:proofErr w:type="gramStart"/>
+      <w:r>
+        <w:rPr>
+          <w:rFonts w:ascii="Times New Roman" w:eastAsia="Times New Roman" w:hAnsi="Times New Roman" w:cs="Times New Roman"/>
+        </w:rPr>
+        <w:t>in regards to</w:t>
+      </w:r>
+      <w:proofErr w:type="gramEnd"/>
+      <w:r>
+        <w:rPr>
+          <w:rFonts w:ascii="Times New Roman" w:eastAsia="Times New Roman" w:hAnsi="Times New Roman" w:cs="Times New Roman"/>
+        </w:rPr>
+        <w:t xml:space="preserve"> data preparation, R-code writing, and text composition in a fair manner, with members assisting in understanding concepts of CWUR variables, Region categorizing, as well as understanding Mann-Whitney U test findings.</w:t>
+      </w:r>
     </w:p>
     <w:p>
       <w:pPr>
@@ -3681,6 +3933,62 @@
         </w:rPr>
         <w:t>(75 words)</w:t>
       </w:r>
+      <w:r>
+        <w:rPr>
+          <w:rFonts w:ascii="Times New Roman" w:eastAsia="Times New Roman" w:hAnsi="Times New Roman" w:cs="Times New Roman"/>
+          <w:b/>
+          <w:bCs/>
+        </w:rPr>
+        <w:br/>
+      </w:r>
+      <w:r>
+        <w:rPr>
+          <w:rFonts w:ascii="Times New Roman" w:eastAsia="Times New Roman" w:hAnsi="Times New Roman" w:cs="Times New Roman"/>
+          <w:b/>
+          <w:bCs/>
+        </w:rPr>
+        <w:br/>
+      </w:r>
+      <w:r>
+        <w:rPr>
+          <w:rFonts w:ascii="Times New Roman" w:eastAsia="Times New Roman" w:hAnsi="Times New Roman" w:cs="Times New Roman"/>
+        </w:rPr>
+        <w:t xml:space="preserve">Although it has been a positive experience, some points are to be improved. A lot of time was spent on </w:t>
+      </w:r>
+      <w:proofErr w:type="gramStart"/>
+      <w:r>
+        <w:rPr>
+          <w:rFonts w:ascii="Times New Roman" w:eastAsia="Times New Roman" w:hAnsi="Times New Roman" w:cs="Times New Roman"/>
+        </w:rPr>
+        <w:t>honing in</w:t>
+      </w:r>
+      <w:proofErr w:type="gramEnd"/>
+      <w:r>
+        <w:rPr>
+          <w:rFonts w:ascii="Times New Roman" w:eastAsia="Times New Roman" w:hAnsi="Times New Roman" w:cs="Times New Roman"/>
+        </w:rPr>
+        <w:t xml:space="preserve"> on the research question and </w:t>
+      </w:r>
+      <w:proofErr w:type="spellStart"/>
+      <w:r>
+        <w:rPr>
+          <w:rFonts w:ascii="Times New Roman" w:eastAsia="Times New Roman" w:hAnsi="Times New Roman" w:cs="Times New Roman"/>
+        </w:rPr>
+        <w:t>analyzing</w:t>
+      </w:r>
+      <w:proofErr w:type="spellEnd"/>
+      <w:r>
+        <w:rPr>
+          <w:rFonts w:ascii="Times New Roman" w:eastAsia="Times New Roman" w:hAnsi="Times New Roman" w:cs="Times New Roman"/>
+        </w:rPr>
+        <w:t xml:space="preserve"> data, which left little time for writing and editing of the report. The incorporation of checks for assessing project progression and preliminary proofreading would also be helpful. Moving forward, for other projects, we would set internal deadlines for the completion of every component, delegate tasks earlier, and dedicate additional time for testing additional visualizations, as well as different techniques for determining regions and variables.</w:t>
+      </w:r>
+      <w:r>
+        <w:rPr>
+          <w:rFonts w:ascii="Times New Roman" w:eastAsia="Times New Roman" w:hAnsi="Times New Roman" w:cs="Times New Roman"/>
+        </w:rPr>
+        <w:br/>
+      </w:r>
     </w:p>
     <w:p>
       <w:pPr>
@@ -3706,6 +4014,49 @@
           <w:b/>
         </w:rPr>
         <w:t>50 words)</w:t>
+      </w:r>
+      <w:r>
+        <w:rPr>
+          <w:rFonts w:ascii="Times New Roman" w:eastAsia="Times New Roman" w:hAnsi="Times New Roman" w:cs="Times New Roman"/>
+          <w:b/>
+        </w:rPr>
+        <w:br/>
+      </w:r>
+      <w:r>
+        <w:rPr>
+          <w:rFonts w:ascii="Times New Roman" w:eastAsia="Times New Roman" w:hAnsi="Times New Roman" w:cs="Times New Roman"/>
+          <w:b/>
+        </w:rPr>
+        <w:br/>
+      </w:r>
+      <w:r>
+        <w:rPr>
+          <w:rFonts w:ascii="Times New Roman" w:eastAsia="Times New Roman" w:hAnsi="Times New Roman" w:cs="Times New Roman"/>
+          <w:bCs/>
+        </w:rPr>
+        <w:t xml:space="preserve">There has been improvement in time management as the project progressed. The early activities were undertaken in a reactive manner, but then there has </w:t>
+      </w:r>
+      <w:r>
+        <w:rPr>
+          <w:rFonts w:ascii="Times New Roman" w:eastAsia="Times New Roman" w:hAnsi="Times New Roman" w:cs="Times New Roman"/>
+          <w:bCs/>
+        </w:rPr>
+        <w:lastRenderedPageBreak/>
+        <w:t>been a focus on tasks including data handling, R programming, literature review, and writing. Although there were a few analyses and editing tasks close to deadlines, deadlines were met for all necessary plot preparation, testing, and report writing</w:t>
+      </w:r>
+      <w:r>
+        <w:rPr>
+          <w:rFonts w:ascii="Times New Roman" w:eastAsia="Times New Roman" w:hAnsi="Times New Roman" w:cs="Times New Roman"/>
+          <w:b/>
+        </w:rPr>
+        <w:t>.</w:t>
+      </w:r>
+      <w:r>
+        <w:rPr>
+          <w:rFonts w:ascii="Times New Roman" w:eastAsia="Times New Roman" w:hAnsi="Times New Roman" w:cs="Times New Roman"/>
+          <w:b/>
+        </w:rPr>
+        <w:br/>
       </w:r>
     </w:p>
     <w:p>
@@ -4255,7 +4606,6 @@
           <w:iCs/>
           <w:highlight w:val="yellow"/>
         </w:rPr>
-        <w:lastRenderedPageBreak/>
         <w:t xml:space="preserve">Interpretation of what the results mean in terms of your RQ and the </w:t>
       </w:r>
       <w:r>
@@ -4555,11 +4905,19 @@
           <w:rFonts w:ascii="Times New Roman" w:eastAsia="Times New Roman" w:hAnsi="Times New Roman" w:cs="Times New Roman"/>
         </w:rPr>
       </w:pPr>
-      <w:r>
-        <w:rPr>
-          <w:rFonts w:ascii="Times New Roman" w:eastAsia="Times New Roman" w:hAnsi="Times New Roman" w:cs="Times New Roman"/>
-        </w:rPr>
-        <w:t xml:space="preserve">Analysis.R code with the appropriate statistics to test the hypotheses. </w:t>
+      <w:proofErr w:type="spellStart"/>
+      <w:r>
+        <w:rPr>
+          <w:rFonts w:ascii="Times New Roman" w:eastAsia="Times New Roman" w:hAnsi="Times New Roman" w:cs="Times New Roman"/>
+        </w:rPr>
+        <w:t>Analysis.R</w:t>
+      </w:r>
+      <w:proofErr w:type="spellEnd"/>
+      <w:r>
+        <w:rPr>
+          <w:rFonts w:ascii="Times New Roman" w:eastAsia="Times New Roman" w:hAnsi="Times New Roman" w:cs="Times New Roman"/>
+        </w:rPr>
+        <w:t xml:space="preserve"> code with the appropriate statistics to test the hypotheses. </w:t>
       </w:r>
     </w:p>
     <w:p>
@@ -9774,7 +10132,7 @@
 </file>
 
 <file path=customXml/itemProps1.xml><?xml version="1.0" encoding="utf-8"?>
-<ds:datastoreItem xmlns:ds="http://schemas.openxmlformats.org/officeDocument/2006/customXml" ds:itemID="{BD0E9E03-EB5C-5440-A123-EEDEDE434AFC}">
+<ds:datastoreItem xmlns:ds="http://schemas.openxmlformats.org/officeDocument/2006/customXml" ds:itemID="{E9BFA260-86A9-954D-AB94-1E0613F5EB36}">
   <ds:schemaRefs>
     <ds:schemaRef ds:uri="http://schemas.openxmlformats.org/officeDocument/2006/bibliography"/>
   </ds:schemaRefs>

</xml_diff>